<commit_message>
js class tutorial added
</commit_message>
<xml_diff>
--- a/javascript/Prototype Examples.docx
+++ b/javascript/Prototype Examples.docx
@@ -36,22 +36,53 @@
       </w:r>
     </w:p>
     <w:p>
-      <w:r>
-        <w:t xml:space="preserve">let </w:t>
-      </w:r>
-      <w:r>
-        <w:t>person = {firstName:</w:t>
-      </w:r>
-      <w:r>
-        <w:t>"John", lastName:"Doe", age:50</w:t>
+      <w:proofErr w:type="gramStart"/>
+      <w:r>
+        <w:t>let</w:t>
+      </w:r>
+      <w:proofErr w:type="gramEnd"/>
+      <w:r>
+        <w:t xml:space="preserve"> </w:t>
+      </w:r>
+      <w:r>
+        <w:t>person = {</w:t>
+      </w:r>
+      <w:proofErr w:type="spellStart"/>
+      <w:r>
+        <w:t>firstName</w:t>
+      </w:r>
+      <w:proofErr w:type="spellEnd"/>
+      <w:r>
+        <w:t>:</w:t>
+      </w:r>
+      <w:r>
+        <w:t xml:space="preserve">"John", </w:t>
+      </w:r>
+      <w:proofErr w:type="spellStart"/>
+      <w:r>
+        <w:t>lastName</w:t>
+      </w:r>
+      <w:proofErr w:type="spellEnd"/>
+      <w:r>
+        <w:t>:"Doe", age:50</w:t>
       </w:r>
       <w:r>
         <w:t>};</w:t>
       </w:r>
     </w:p>
     <w:p>
-      <w:r>
-        <w:t xml:space="preserve">console.log(person.firstName)  </w:t>
+      <w:proofErr w:type="gramStart"/>
+      <w:r>
+        <w:t>console.log(</w:t>
+      </w:r>
+      <w:proofErr w:type="spellStart"/>
+      <w:proofErr w:type="gramEnd"/>
+      <w:r>
+        <w:t>person.firstName</w:t>
+      </w:r>
+      <w:proofErr w:type="spellEnd"/>
+      <w:r>
+        <w:t xml:space="preserve">)  </w:t>
       </w:r>
       <w:r>
         <w:t>//</w:t>
@@ -70,35 +101,83 @@
       </w:r>
     </w:p>
     <w:p>
-      <w:r>
-        <w:t>const firstName = "John";</w:t>
-      </w:r>
-    </w:p>
-    <w:p>
-      <w:r>
-        <w:t>const lastName = "Doe";</w:t>
-      </w:r>
-    </w:p>
-    <w:p>
-      <w:r>
-        <w:t>const age = "50";</w:t>
-      </w:r>
-    </w:p>
-    <w:p>
-      <w:r>
-        <w:t>var person = {</w:t>
-      </w:r>
+      <w:proofErr w:type="gramStart"/>
+      <w:r>
+        <w:t>const</w:t>
+      </w:r>
+      <w:proofErr w:type="gramEnd"/>
       <w:r>
         <w:t xml:space="preserve"> </w:t>
       </w:r>
-      <w:r>
-        <w:t>firstName,</w:t>
-      </w:r>
+      <w:proofErr w:type="spellStart"/>
+      <w:r>
+        <w:t>firstName</w:t>
+      </w:r>
+      <w:proofErr w:type="spellEnd"/>
+      <w:r>
+        <w:t xml:space="preserve"> = "John";</w:t>
+      </w:r>
+    </w:p>
+    <w:p>
+      <w:proofErr w:type="gramStart"/>
+      <w:r>
+        <w:t>const</w:t>
+      </w:r>
+      <w:proofErr w:type="gramEnd"/>
       <w:r>
         <w:t xml:space="preserve"> </w:t>
       </w:r>
-      <w:r>
-        <w:t>lastName,</w:t>
+      <w:proofErr w:type="spellStart"/>
+      <w:r>
+        <w:t>lastName</w:t>
+      </w:r>
+      <w:proofErr w:type="spellEnd"/>
+      <w:r>
+        <w:t xml:space="preserve"> = "Doe";</w:t>
+      </w:r>
+    </w:p>
+    <w:p>
+      <w:proofErr w:type="gramStart"/>
+      <w:r>
+        <w:t>const</w:t>
+      </w:r>
+      <w:proofErr w:type="gramEnd"/>
+      <w:r>
+        <w:t xml:space="preserve"> age = "50";</w:t>
+      </w:r>
+    </w:p>
+    <w:p>
+      <w:proofErr w:type="spellStart"/>
+      <w:proofErr w:type="gramStart"/>
+      <w:r>
+        <w:t>var</w:t>
+      </w:r>
+      <w:proofErr w:type="spellEnd"/>
+      <w:proofErr w:type="gramEnd"/>
+      <w:r>
+        <w:t xml:space="preserve"> person = {</w:t>
+      </w:r>
+      <w:r>
+        <w:t xml:space="preserve"> </w:t>
+      </w:r>
+      <w:proofErr w:type="spellStart"/>
+      <w:r>
+        <w:t>firstName</w:t>
+      </w:r>
+      <w:proofErr w:type="spellEnd"/>
+      <w:r>
+        <w:t>,</w:t>
+      </w:r>
+      <w:r>
+        <w:t xml:space="preserve"> </w:t>
+      </w:r>
+      <w:proofErr w:type="spellStart"/>
+      <w:r>
+        <w:t>lastName</w:t>
+      </w:r>
+      <w:proofErr w:type="spellEnd"/>
+      <w:r>
+        <w:t>,</w:t>
       </w:r>
       <w:r>
         <w:t xml:space="preserve"> age</w:t>
@@ -108,9 +187,11 @@
       </w:r>
     </w:p>
     <w:p>
+      <w:proofErr w:type="gramStart"/>
       <w:r>
         <w:t>console.log(</w:t>
       </w:r>
+      <w:proofErr w:type="gramEnd"/>
       <w:r>
         <w:t>person</w:t>
       </w:r>
@@ -118,7 +199,23 @@
         <w:t>)  //</w:t>
       </w:r>
       <w:r>
-        <w:t xml:space="preserve"> {firstName:"John", lastName:"Doe", age:50}</w:t>
+        <w:t xml:space="preserve"> {</w:t>
+      </w:r>
+      <w:proofErr w:type="spellStart"/>
+      <w:r>
+        <w:t>firstName</w:t>
+      </w:r>
+      <w:proofErr w:type="spellEnd"/>
+      <w:r>
+        <w:t xml:space="preserve">:"John", </w:t>
+      </w:r>
+      <w:proofErr w:type="spellStart"/>
+      <w:r>
+        <w:t>lastName</w:t>
+      </w:r>
+      <w:proofErr w:type="spellEnd"/>
+      <w:r>
+        <w:t>:"Doe", age:50}</w:t>
       </w:r>
     </w:p>
     <w:p/>
@@ -142,7 +239,15 @@
     </w:p>
     <w:p>
       <w:r>
-        <w:t>Normally we achive the inheritance using class</w:t>
+        <w:t xml:space="preserve">Normally we </w:t>
+      </w:r>
+      <w:proofErr w:type="spellStart"/>
+      <w:r>
+        <w:t>achive</w:t>
+      </w:r>
+      <w:proofErr w:type="spellEnd"/>
+      <w:r>
+        <w:t xml:space="preserve"> the inheritance using class</w:t>
       </w:r>
       <w:r>
         <w:t>es</w:t>
@@ -151,10 +256,26 @@
         <w:t xml:space="preserve"> like java or other object oriented programming languages.</w:t>
       </w:r>
       <w:r>
-        <w:t xml:space="preserve"> In javascript, we ach</w:t>
-      </w:r>
-      <w:r>
-        <w:t xml:space="preserve">ive the inheritance </w:t>
+        <w:t xml:space="preserve"> In </w:t>
+      </w:r>
+      <w:proofErr w:type="spellStart"/>
+      <w:r>
+        <w:t>javascript</w:t>
+      </w:r>
+      <w:proofErr w:type="spellEnd"/>
+      <w:r>
+        <w:t xml:space="preserve">, we </w:t>
+      </w:r>
+      <w:proofErr w:type="spellStart"/>
+      <w:r>
+        <w:t>ach</w:t>
+      </w:r>
+      <w:r>
+        <w:t>ive</w:t>
+      </w:r>
+      <w:proofErr w:type="spellEnd"/>
+      <w:r>
+        <w:t xml:space="preserve"> the inheritance </w:t>
       </w:r>
       <w:r>
         <w:t xml:space="preserve">model </w:t>
@@ -187,27 +308,39 @@
         <w:t xml:space="preserve"> or layer</w:t>
       </w:r>
       <w:r>
-        <w:t xml:space="preserve"> like constructor.</w:t>
-      </w:r>
-      <w:r>
-        <w:t xml:space="preserve"> Prototype is a object</w:t>
-      </w:r>
-      <w:r>
-        <w:t>s</w:t>
-      </w:r>
-      <w:r>
-        <w:t xml:space="preserve"> delegation.</w:t>
-      </w:r>
-    </w:p>
-    <w:p/>
-    <w:p>
-      <w:r>
-        <w:t>const food = {</w:t>
-      </w:r>
-    </w:p>
-    <w:p>
-      <w:r>
-        <w:t xml:space="preserve">    init: function(type){</w:t>
+        <w:t>.</w:t>
+      </w:r>
+      <w:r>
+        <w:t xml:space="preserve"> Prototypes are </w:t>
+      </w:r>
+      <w:r>
+        <w:t>object delegation.</w:t>
+      </w:r>
+    </w:p>
+    <w:p/>
+    <w:p>
+      <w:proofErr w:type="gramStart"/>
+      <w:r>
+        <w:t>const</w:t>
+      </w:r>
+      <w:proofErr w:type="gramEnd"/>
+      <w:r>
+        <w:t xml:space="preserve"> food = {</w:t>
+      </w:r>
+    </w:p>
+    <w:p>
+      <w:r>
+        <w:t xml:space="preserve">    </w:t>
+      </w:r>
+      <w:proofErr w:type="spellStart"/>
+      <w:proofErr w:type="gramStart"/>
+      <w:r>
+        <w:t>init</w:t>
+      </w:r>
+      <w:proofErr w:type="spellEnd"/>
+      <w:proofErr w:type="gramEnd"/>
+      <w:r>
+        <w:t>: function(type){</w:t>
       </w:r>
     </w:p>
     <w:p>
@@ -217,7 +350,14 @@
       </w:r>
       <w:r>
         <w:tab/>
-        <w:t>this.type = type;</w:t>
+      </w:r>
+      <w:proofErr w:type="spellStart"/>
+      <w:r>
+        <w:t>this.type</w:t>
+      </w:r>
+      <w:proofErr w:type="spellEnd"/>
+      <w:r>
+        <w:t xml:space="preserve"> = type;</w:t>
       </w:r>
     </w:p>
     <w:p>
@@ -229,7 +369,14 @@
     <w:p>
       <w:r>
         <w:tab/>
-        <w:t>eat: function(){</w:t>
+      </w:r>
+      <w:proofErr w:type="gramStart"/>
+      <w:r>
+        <w:t>eat</w:t>
+      </w:r>
+      <w:proofErr w:type="gramEnd"/>
+      <w:r>
+        <w:t>: function(){</w:t>
       </w:r>
     </w:p>
     <w:p>
@@ -238,7 +385,22 @@
       </w:r>
       <w:r>
         <w:tab/>
-        <w:t>console.log('You ate '+ this.type);</w:t>
+      </w:r>
+      <w:proofErr w:type="gramStart"/>
+      <w:r>
+        <w:t>console.log(</w:t>
+      </w:r>
+      <w:proofErr w:type="gramEnd"/>
+      <w:r>
+        <w:t xml:space="preserve">'You ate '+ </w:t>
+      </w:r>
+      <w:proofErr w:type="spellStart"/>
+      <w:r>
+        <w:t>this.type</w:t>
+      </w:r>
+      <w:proofErr w:type="spellEnd"/>
+      <w:r>
+        <w:t>);</w:t>
       </w:r>
     </w:p>
     <w:p>
@@ -253,13 +415,28 @@
       </w:r>
     </w:p>
     <w:p>
-      <w:r>
-        <w:t>food.init('Waffle');</w:t>
-      </w:r>
-    </w:p>
-    <w:p>
-      <w:r>
-        <w:t>food.eat();</w:t>
+      <w:proofErr w:type="spellStart"/>
+      <w:proofErr w:type="gramStart"/>
+      <w:r>
+        <w:t>food.init</w:t>
+      </w:r>
+      <w:proofErr w:type="spellEnd"/>
+      <w:r>
+        <w:t>(</w:t>
+      </w:r>
+      <w:proofErr w:type="gramEnd"/>
+      <w:r>
+        <w:t>'Waffle');</w:t>
+      </w:r>
+    </w:p>
+    <w:p>
+      <w:proofErr w:type="gramStart"/>
+      <w:r>
+        <w:t>food.eat(</w:t>
+      </w:r>
+      <w:proofErr w:type="gramEnd"/>
+      <w:r>
+        <w:t>);</w:t>
       </w:r>
     </w:p>
     <w:p>
@@ -269,8 +446,18 @@
       <w:r>
         <w:t xml:space="preserve">use </w:t>
       </w:r>
-      <w:r>
-        <w:t>Object.create() method</w:t>
+      <w:proofErr w:type="spellStart"/>
+      <w:proofErr w:type="gramStart"/>
+      <w:r>
+        <w:t>Object.create</w:t>
+      </w:r>
+      <w:proofErr w:type="spellEnd"/>
+      <w:r>
+        <w:t>(</w:t>
+      </w:r>
+      <w:proofErr w:type="gramEnd"/>
+      <w:r>
+        <w:t>) method</w:t>
       </w:r>
       <w:r>
         <w:t xml:space="preserve"> for creating new objects from the existing</w:t>
@@ -284,43 +471,120 @@
     </w:p>
     <w:p>
       <w:r>
-        <w:t>//food.init('Waffle');</w:t>
-      </w:r>
-    </w:p>
-    <w:p>
-      <w:r>
-        <w:t>//food.eat();</w:t>
-      </w:r>
-    </w:p>
-    <w:p>
-      <w:r>
-        <w:t>const waffle = Object.create(food);</w:t>
-      </w:r>
-    </w:p>
-    <w:p>
-      <w:r>
-        <w:t>waffle.init('Waffle');</w:t>
-      </w:r>
-    </w:p>
-    <w:p>
-      <w:r>
-        <w:t>waffle.eat();</w:t>
-      </w:r>
-    </w:p>
-    <w:p/>
-    <w:p>
-      <w:r>
-        <w:t>const carrot = Object.create(food);</w:t>
-      </w:r>
-    </w:p>
-    <w:p>
-      <w:r>
-        <w:t>carrot.init('Carrot');</w:t>
-      </w:r>
-    </w:p>
-    <w:p>
-      <w:r>
-        <w:t>carrot.eat();</w:t>
+        <w:t>//</w:t>
+      </w:r>
+      <w:proofErr w:type="spellStart"/>
+      <w:proofErr w:type="gramStart"/>
+      <w:r>
+        <w:t>food.init</w:t>
+      </w:r>
+      <w:proofErr w:type="spellEnd"/>
+      <w:r>
+        <w:t>(</w:t>
+      </w:r>
+      <w:proofErr w:type="gramEnd"/>
+      <w:r>
+        <w:t>'Waffle');</w:t>
+      </w:r>
+    </w:p>
+    <w:p>
+      <w:r>
+        <w:t>//</w:t>
+      </w:r>
+      <w:proofErr w:type="gramStart"/>
+      <w:r>
+        <w:t>food.eat(</w:t>
+      </w:r>
+      <w:proofErr w:type="gramEnd"/>
+      <w:r>
+        <w:t>);</w:t>
+      </w:r>
+    </w:p>
+    <w:p>
+      <w:proofErr w:type="gramStart"/>
+      <w:r>
+        <w:t>const</w:t>
+      </w:r>
+      <w:proofErr w:type="gramEnd"/>
+      <w:r>
+        <w:t xml:space="preserve"> waffle = </w:t>
+      </w:r>
+      <w:proofErr w:type="spellStart"/>
+      <w:r>
+        <w:t>Object.create</w:t>
+      </w:r>
+      <w:proofErr w:type="spellEnd"/>
+      <w:r>
+        <w:t>(food);</w:t>
+      </w:r>
+    </w:p>
+    <w:p>
+      <w:proofErr w:type="spellStart"/>
+      <w:proofErr w:type="gramStart"/>
+      <w:r>
+        <w:t>waffle.init</w:t>
+      </w:r>
+      <w:proofErr w:type="spellEnd"/>
+      <w:r>
+        <w:t>(</w:t>
+      </w:r>
+      <w:proofErr w:type="gramEnd"/>
+      <w:r>
+        <w:t>'Waffle');</w:t>
+      </w:r>
+    </w:p>
+    <w:p>
+      <w:proofErr w:type="gramStart"/>
+      <w:r>
+        <w:t>waffle.eat(</w:t>
+      </w:r>
+      <w:proofErr w:type="gramEnd"/>
+      <w:r>
+        <w:t>);</w:t>
+      </w:r>
+    </w:p>
+    <w:p/>
+    <w:p>
+      <w:proofErr w:type="gramStart"/>
+      <w:r>
+        <w:t>const</w:t>
+      </w:r>
+      <w:proofErr w:type="gramEnd"/>
+      <w:r>
+        <w:t xml:space="preserve"> carrot = </w:t>
+      </w:r>
+      <w:proofErr w:type="spellStart"/>
+      <w:r>
+        <w:t>Object.create</w:t>
+      </w:r>
+      <w:proofErr w:type="spellEnd"/>
+      <w:r>
+        <w:t>(food);</w:t>
+      </w:r>
+    </w:p>
+    <w:p>
+      <w:proofErr w:type="spellStart"/>
+      <w:proofErr w:type="gramStart"/>
+      <w:r>
+        <w:t>carrot.init</w:t>
+      </w:r>
+      <w:proofErr w:type="spellEnd"/>
+      <w:r>
+        <w:t>(</w:t>
+      </w:r>
+      <w:proofErr w:type="gramEnd"/>
+      <w:r>
+        <w:t>'Carrot');</w:t>
+      </w:r>
+    </w:p>
+    <w:p>
+      <w:proofErr w:type="gramStart"/>
+      <w:r>
+        <w:t>carrot.eat(</w:t>
+      </w:r>
+      <w:proofErr w:type="gramEnd"/>
+      <w:r>
+        <w:t>);</w:t>
       </w:r>
     </w:p>
     <w:p/>
@@ -340,10 +604,18 @@
         <w:t>In the above example, I have seen that we have created two new objects instead of calling di</w:t>
       </w:r>
       <w:r>
-        <w:t xml:space="preserve">rectly the </w:t>
-      </w:r>
-      <w:r>
-        <w:t xml:space="preserve">eat () </w:t>
+        <w:t xml:space="preserve">rectly </w:t>
+      </w:r>
+      <w:proofErr w:type="gramStart"/>
+      <w:r>
+        <w:t xml:space="preserve">the </w:t>
+      </w:r>
+      <w:r>
+        <w:t>eat</w:t>
+      </w:r>
+      <w:proofErr w:type="gramEnd"/>
+      <w:r>
+        <w:t xml:space="preserve"> () </w:t>
       </w:r>
       <w:r>
         <w:t>method of the</w:t>
@@ -381,7 +653,15 @@
         <w:t>and inherits their properties and methods as prototype.</w:t>
       </w:r>
       <w:r>
-        <w:t xml:space="preserve"> When we call a method the javascript interpreter</w:t>
+        <w:t xml:space="preserve"> When we call a method the </w:t>
+      </w:r>
+      <w:proofErr w:type="spellStart"/>
+      <w:r>
+        <w:t>javascript</w:t>
+      </w:r>
+      <w:proofErr w:type="spellEnd"/>
+      <w:r>
+        <w:t xml:space="preserve"> interpreter</w:t>
       </w:r>
       <w:r>
         <w:t xml:space="preserve"> first looks into its own method if not found then it looks into its prototype. In our case “food” object is</w:t>
@@ -408,10 +688,23 @@
     <w:p>
       <w:r>
         <w:lastRenderedPageBreak/>
-        <w:t xml:space="preserve">When we call the carrot.eat() method the </w:t>
-      </w:r>
-      <w:r>
-        <w:t>javascript interpreter</w:t>
+        <w:t xml:space="preserve">When we call the </w:t>
+      </w:r>
+      <w:proofErr w:type="gramStart"/>
+      <w:r>
+        <w:t>carrot.eat(</w:t>
+      </w:r>
+      <w:proofErr w:type="gramEnd"/>
+      <w:r>
+        <w:t xml:space="preserve">) method the </w:t>
+      </w:r>
+      <w:proofErr w:type="spellStart"/>
+      <w:r>
+        <w:t>javascript</w:t>
+      </w:r>
+      <w:proofErr w:type="spellEnd"/>
+      <w:r>
+        <w:t xml:space="preserve"> interpreter</w:t>
       </w:r>
       <w:r>
         <w:t xml:space="preserve"> looks into the carrot object the eat is own method or not if not then looks into </w:t>
@@ -425,13 +718,28 @@
     </w:p>
     <w:p/>
     <w:p>
-      <w:r>
-        <w:t>const food = {</w:t>
-      </w:r>
-    </w:p>
-    <w:p>
-      <w:r>
-        <w:t xml:space="preserve">    init: function(type){</w:t>
+      <w:proofErr w:type="gramStart"/>
+      <w:r>
+        <w:t>const</w:t>
+      </w:r>
+      <w:proofErr w:type="gramEnd"/>
+      <w:r>
+        <w:t xml:space="preserve"> food = {</w:t>
+      </w:r>
+    </w:p>
+    <w:p>
+      <w:r>
+        <w:t xml:space="preserve">    </w:t>
+      </w:r>
+      <w:proofErr w:type="spellStart"/>
+      <w:proofErr w:type="gramStart"/>
+      <w:r>
+        <w:t>init</w:t>
+      </w:r>
+      <w:proofErr w:type="spellEnd"/>
+      <w:proofErr w:type="gramEnd"/>
+      <w:r>
+        <w:t>: function(type){</w:t>
       </w:r>
     </w:p>
     <w:p>
@@ -440,7 +748,14 @@
       </w:r>
       <w:r>
         <w:tab/>
-        <w:t>this.type = type;</w:t>
+      </w:r>
+      <w:proofErr w:type="spellStart"/>
+      <w:r>
+        <w:t>this.type</w:t>
+      </w:r>
+      <w:proofErr w:type="spellEnd"/>
+      <w:r>
+        <w:t xml:space="preserve"> = type;</w:t>
       </w:r>
     </w:p>
     <w:p>
@@ -452,7 +767,14 @@
     <w:p>
       <w:r>
         <w:tab/>
-        <w:t>eat: function(){</w:t>
+      </w:r>
+      <w:proofErr w:type="gramStart"/>
+      <w:r>
+        <w:t>eat</w:t>
+      </w:r>
+      <w:proofErr w:type="gramEnd"/>
+      <w:r>
+        <w:t>: function(){</w:t>
       </w:r>
     </w:p>
     <w:p>
@@ -461,7 +783,22 @@
       </w:r>
       <w:r>
         <w:tab/>
-        <w:t>console.log('You ate '+ this.type);</w:t>
+      </w:r>
+      <w:proofErr w:type="gramStart"/>
+      <w:r>
+        <w:t>console.log(</w:t>
+      </w:r>
+      <w:proofErr w:type="gramEnd"/>
+      <w:r>
+        <w:t xml:space="preserve">'You ate '+ </w:t>
+      </w:r>
+      <w:proofErr w:type="spellStart"/>
+      <w:r>
+        <w:t>this.type</w:t>
+      </w:r>
+      <w:proofErr w:type="spellEnd"/>
+      <w:r>
+        <w:t>);</w:t>
       </w:r>
     </w:p>
     <w:p>
@@ -477,43 +814,120 @@
     </w:p>
     <w:p/>
     <w:p>
-      <w:r>
-        <w:t>const carrot = Object.create(food);</w:t>
-      </w:r>
-    </w:p>
-    <w:p>
-      <w:r>
-        <w:t>const waffle = Object.create(food);</w:t>
-      </w:r>
-    </w:p>
-    <w:p>
-      <w:r>
-        <w:t>food.eat = function(){</w:t>
-      </w:r>
-    </w:p>
-    <w:p>
-      <w:r>
-        <w:t>console.log("YOU TOTALY ATE THE " + this.type.toUpperCase())};</w:t>
-      </w:r>
-    </w:p>
-    <w:p>
-      <w:r>
-        <w:t>waffle.init('Waffle');</w:t>
-      </w:r>
-    </w:p>
-    <w:p>
-      <w:r>
-        <w:t>waffle.eat();</w:t>
-      </w:r>
-    </w:p>
-    <w:p>
-      <w:r>
-        <w:t>carrot.init('Carrot');</w:t>
-      </w:r>
-    </w:p>
-    <w:p>
-      <w:r>
-        <w:t>carrot.eat();</w:t>
+      <w:proofErr w:type="gramStart"/>
+      <w:r>
+        <w:t>const</w:t>
+      </w:r>
+      <w:proofErr w:type="gramEnd"/>
+      <w:r>
+        <w:t xml:space="preserve"> carrot = </w:t>
+      </w:r>
+      <w:proofErr w:type="spellStart"/>
+      <w:r>
+        <w:t>Object.create</w:t>
+      </w:r>
+      <w:proofErr w:type="spellEnd"/>
+      <w:r>
+        <w:t>(food);</w:t>
+      </w:r>
+    </w:p>
+    <w:p>
+      <w:proofErr w:type="gramStart"/>
+      <w:r>
+        <w:t>const</w:t>
+      </w:r>
+      <w:proofErr w:type="gramEnd"/>
+      <w:r>
+        <w:t xml:space="preserve"> waffle = </w:t>
+      </w:r>
+      <w:proofErr w:type="spellStart"/>
+      <w:r>
+        <w:t>Object.create</w:t>
+      </w:r>
+      <w:proofErr w:type="spellEnd"/>
+      <w:r>
+        <w:t>(food);</w:t>
+      </w:r>
+    </w:p>
+    <w:p>
+      <w:r>
+        <w:t xml:space="preserve">food.eat = </w:t>
+      </w:r>
+      <w:proofErr w:type="gramStart"/>
+      <w:r>
+        <w:t>function(</w:t>
+      </w:r>
+      <w:proofErr w:type="gramEnd"/>
+      <w:r>
+        <w:t>){</w:t>
+      </w:r>
+    </w:p>
+    <w:p>
+      <w:proofErr w:type="gramStart"/>
+      <w:r>
+        <w:t>console.log(</w:t>
+      </w:r>
+      <w:proofErr w:type="gramEnd"/>
+      <w:r>
+        <w:t xml:space="preserve">"YOU TOTALY ATE THE " + </w:t>
+      </w:r>
+      <w:proofErr w:type="spellStart"/>
+      <w:r>
+        <w:t>this.type.toUpperCase</w:t>
+      </w:r>
+      <w:proofErr w:type="spellEnd"/>
+      <w:r>
+        <w:t>())};</w:t>
+      </w:r>
+    </w:p>
+    <w:p>
+      <w:proofErr w:type="spellStart"/>
+      <w:proofErr w:type="gramStart"/>
+      <w:r>
+        <w:t>waffle.init</w:t>
+      </w:r>
+      <w:proofErr w:type="spellEnd"/>
+      <w:r>
+        <w:t>(</w:t>
+      </w:r>
+      <w:proofErr w:type="gramEnd"/>
+      <w:r>
+        <w:t>'Waffle');</w:t>
+      </w:r>
+    </w:p>
+    <w:p>
+      <w:proofErr w:type="gramStart"/>
+      <w:r>
+        <w:t>waffle.eat(</w:t>
+      </w:r>
+      <w:proofErr w:type="gramEnd"/>
+      <w:r>
+        <w:t>);</w:t>
+      </w:r>
+    </w:p>
+    <w:p>
+      <w:proofErr w:type="spellStart"/>
+      <w:proofErr w:type="gramStart"/>
+      <w:r>
+        <w:t>carrot.init</w:t>
+      </w:r>
+      <w:proofErr w:type="spellEnd"/>
+      <w:r>
+        <w:t>(</w:t>
+      </w:r>
+      <w:proofErr w:type="gramEnd"/>
+      <w:r>
+        <w:t>'Carrot');</w:t>
+      </w:r>
+    </w:p>
+    <w:p>
+      <w:proofErr w:type="gramStart"/>
+      <w:r>
+        <w:t>carrot.eat(</w:t>
+      </w:r>
+      <w:proofErr w:type="gramEnd"/>
+      <w:r>
+        <w:t>);</w:t>
       </w:r>
     </w:p>
     <w:p/>
@@ -547,7 +961,15 @@
     </w:p>
     <w:p>
       <w:r>
-        <w:t>From the above code, we can see that food.eat()</w:t>
+        <w:t xml:space="preserve">From the above code, we can see that </w:t>
+      </w:r>
+      <w:proofErr w:type="gramStart"/>
+      <w:r>
+        <w:t>food.eat(</w:t>
+      </w:r>
+      <w:proofErr w:type="gramEnd"/>
+      <w:r>
+        <w:t>)</w:t>
       </w:r>
       <w:r>
         <w:t xml:space="preserve"> method signature</w:t>
@@ -584,8 +1006,18 @@
       </w:r>
     </w:p>
     <w:p>
-      <w:r>
-        <w:t>console.log(food.isPrototypeOf(waffle));</w:t>
+      <w:proofErr w:type="gramStart"/>
+      <w:r>
+        <w:t>console.log(</w:t>
+      </w:r>
+      <w:proofErr w:type="spellStart"/>
+      <w:proofErr w:type="gramEnd"/>
+      <w:r>
+        <w:t>food.isPrototypeOf</w:t>
+      </w:r>
+      <w:proofErr w:type="spellEnd"/>
+      <w:r>
+        <w:t>(waffle));</w:t>
       </w:r>
       <w:r>
         <w:t xml:space="preserve"> //true</w:t>
@@ -630,13 +1062,34 @@
       </w:r>
     </w:p>
     <w:p>
-      <w:r>
-        <w:t xml:space="preserve">Understanding Prototypal inheritance in JavaScript. </w:t>
-      </w:r>
-    </w:p>
-    <w:p>
-      <w:r>
-        <w:t xml:space="preserve">_ What is constructor in javaScript. </w:t>
+      <w:proofErr w:type="gramStart"/>
+      <w:r>
+        <w:t>Understanding Prototypal inheritance in JavaScript.</w:t>
+      </w:r>
+      <w:proofErr w:type="gramEnd"/>
+      <w:r>
+        <w:t xml:space="preserve"> </w:t>
+      </w:r>
+    </w:p>
+    <w:p>
+      <w:r>
+        <w:t xml:space="preserve">_ </w:t>
+      </w:r>
+      <w:proofErr w:type="gramStart"/>
+      <w:r>
+        <w:t>What</w:t>
+      </w:r>
+      <w:proofErr w:type="gramEnd"/>
+      <w:r>
+        <w:t xml:space="preserve"> is constructor in </w:t>
+      </w:r>
+      <w:proofErr w:type="spellStart"/>
+      <w:r>
+        <w:t>javaScript</w:t>
+      </w:r>
+      <w:proofErr w:type="spellEnd"/>
+      <w:r>
+        <w:t xml:space="preserve">. </w:t>
       </w:r>
     </w:p>
     <w:p>
@@ -656,12 +1109,25 @@
     </w:p>
     <w:p>
       <w:r>
-        <w:t>- The root object in javascript</w:t>
-      </w:r>
-    </w:p>
-    <w:p>
-      <w:r>
-        <w:t>In Javascript, by default every function has</w:t>
+        <w:t xml:space="preserve">- The root object in </w:t>
+      </w:r>
+      <w:proofErr w:type="spellStart"/>
+      <w:r>
+        <w:t>javascript</w:t>
+      </w:r>
+      <w:proofErr w:type="spellEnd"/>
+    </w:p>
+    <w:p>
+      <w:r>
+        <w:t xml:space="preserve">In </w:t>
+      </w:r>
+      <w:proofErr w:type="spellStart"/>
+      <w:r>
+        <w:t>Javascript</w:t>
+      </w:r>
+      <w:proofErr w:type="spellEnd"/>
+      <w:r>
+        <w:t>, by default every function has</w:t>
       </w:r>
       <w:r>
         <w:t xml:space="preserve"> a property called prototype and this property</w:t>
@@ -697,8 +1163,13 @@
       </w:r>
     </w:p>
     <w:p>
-      <w:r>
-        <w:t xml:space="preserve">let Person = </w:t>
+      <w:proofErr w:type="gramStart"/>
+      <w:r>
+        <w:t>let</w:t>
+      </w:r>
+      <w:proofErr w:type="gramEnd"/>
+      <w:r>
+        <w:t xml:space="preserve"> Person = </w:t>
       </w:r>
       <w:r>
         <w:t>function (){</w:t>
@@ -718,8 +1189,13 @@
       </w:r>
     </w:p>
     <w:p>
-      <w:r>
-        <w:t>Person.prototype.propertyName;</w:t>
+      <w:proofErr w:type="spellStart"/>
+      <w:r>
+        <w:t>Person.prototype.propertyName</w:t>
+      </w:r>
+      <w:proofErr w:type="spellEnd"/>
+      <w:r>
+        <w:t>;</w:t>
       </w:r>
     </w:p>
     <w:p/>
@@ -796,18 +1272,33 @@
       <w:r>
         <w:t xml:space="preserve">Normally OOP Class and </w:t>
       </w:r>
+      <w:proofErr w:type="spellStart"/>
       <w:r>
         <w:t>Javascript</w:t>
       </w:r>
-      <w:r>
-        <w:t xml:space="preserve"> Class are not same actually the class in javascript is a constructor and it</w:t>
+      <w:proofErr w:type="spellEnd"/>
+      <w:r>
+        <w:t xml:space="preserve"> Class are not same actually the class in </w:t>
+      </w:r>
+      <w:proofErr w:type="spellStart"/>
+      <w:r>
+        <w:t>javascript</w:t>
+      </w:r>
+      <w:proofErr w:type="spellEnd"/>
+      <w:r>
+        <w:t xml:space="preserve"> is a constructor and it</w:t>
       </w:r>
       <w:r>
         <w:t xml:space="preserve"> has prototype based inheritance. Every function expression is a constructor</w:t>
       </w:r>
       <w:r>
-        <w:t xml:space="preserve"> in javascript</w:t>
-      </w:r>
+        <w:t xml:space="preserve"> in </w:t>
+      </w:r>
+      <w:proofErr w:type="spellStart"/>
+      <w:r>
+        <w:t>javascript</w:t>
+      </w:r>
+      <w:proofErr w:type="spellEnd"/>
       <w:r>
         <w:t xml:space="preserve"> but we should use capital letter for separating constructor from</w:t>
       </w:r>
@@ -824,8 +1315,13 @@
       </w:r>
     </w:p>
     <w:p>
-      <w:r>
-        <w:t>let Person = function(</w:t>
+      <w:proofErr w:type="gramStart"/>
+      <w:r>
+        <w:t>let</w:t>
+      </w:r>
+      <w:proofErr w:type="gramEnd"/>
+      <w:r>
+        <w:t xml:space="preserve"> Person = function(</w:t>
       </w:r>
       <w:r>
         <w:t>age</w:t>
@@ -840,28 +1336,58 @@
       </w:r>
     </w:p>
     <w:p>
-      <w:r>
-        <w:t>this.firstName="John";</w:t>
-      </w:r>
-    </w:p>
-    <w:p>
-      <w:r>
-        <w:t>this.</w:t>
-      </w:r>
-      <w:r>
-        <w:t xml:space="preserve"> lastName=</w:t>
+      <w:proofErr w:type="spellStart"/>
+      <w:r>
+        <w:t>this.firstName</w:t>
+      </w:r>
+      <w:proofErr w:type="spellEnd"/>
+      <w:r>
+        <w:t>="John";</w:t>
+      </w:r>
+    </w:p>
+    <w:p>
+      <w:proofErr w:type="gramStart"/>
+      <w:r>
+        <w:t>this</w:t>
+      </w:r>
+      <w:proofErr w:type="gramEnd"/>
+      <w:r>
+        <w:t>.</w:t>
+      </w:r>
+      <w:r>
+        <w:t xml:space="preserve"> </w:t>
+      </w:r>
+      <w:proofErr w:type="spellStart"/>
+      <w:proofErr w:type="gramStart"/>
+      <w:r>
+        <w:t>lastName</w:t>
+      </w:r>
+      <w:proofErr w:type="spellEnd"/>
+      <w:proofErr w:type="gramEnd"/>
+      <w:r>
+        <w:t>=</w:t>
       </w:r>
       <w:r>
         <w:t>"Doe";</w:t>
       </w:r>
     </w:p>
     <w:p>
-      <w:r>
-        <w:t>this.</w:t>
-      </w:r>
-      <w:r>
-        <w:t xml:space="preserve"> age=</w:t>
-      </w:r>
+      <w:proofErr w:type="gramStart"/>
+      <w:r>
+        <w:t>this</w:t>
+      </w:r>
+      <w:proofErr w:type="gramEnd"/>
+      <w:r>
+        <w:t>.</w:t>
+      </w:r>
+      <w:r>
+        <w:t xml:space="preserve"> </w:t>
+      </w:r>
+      <w:proofErr w:type="gramStart"/>
+      <w:r>
+        <w:t>age=</w:t>
+      </w:r>
+      <w:proofErr w:type="gramEnd"/>
       <w:r>
         <w:t>age</w:t>
       </w:r>
@@ -870,8 +1396,21 @@
       </w:r>
     </w:p>
     <w:p>
-      <w:r>
-        <w:t>this.fullName = function(){</w:t>
+      <w:proofErr w:type="spellStart"/>
+      <w:r>
+        <w:t>this.fullName</w:t>
+      </w:r>
+      <w:proofErr w:type="spellEnd"/>
+      <w:r>
+        <w:t xml:space="preserve"> = </w:t>
+      </w:r>
+      <w:proofErr w:type="gramStart"/>
+      <w:r>
+        <w:t>function(</w:t>
+      </w:r>
+      <w:proofErr w:type="gramEnd"/>
+      <w:r>
+        <w:t>){</w:t>
       </w:r>
     </w:p>
     <w:p>
@@ -879,7 +1418,23 @@
         <w:t xml:space="preserve">        </w:t>
       </w:r>
       <w:r>
-        <w:t>return this.firstName +” ”+ this.lastName;</w:t>
+        <w:t xml:space="preserve">return </w:t>
+      </w:r>
+      <w:proofErr w:type="spellStart"/>
+      <w:r>
+        <w:t>this.firstName</w:t>
+      </w:r>
+      <w:proofErr w:type="spellEnd"/>
+      <w:r>
+        <w:t xml:space="preserve"> +” ”+ </w:t>
+      </w:r>
+      <w:proofErr w:type="spellStart"/>
+      <w:r>
+        <w:t>this.lastName</w:t>
+      </w:r>
+      <w:proofErr w:type="spellEnd"/>
+      <w:r>
+        <w:t>;</w:t>
       </w:r>
     </w:p>
     <w:p>
@@ -893,8 +1448,13 @@
       </w:r>
     </w:p>
     <w:p>
-      <w:r>
-        <w:t>let p1 = new Person(</w:t>
+      <w:proofErr w:type="gramStart"/>
+      <w:r>
+        <w:t>let</w:t>
+      </w:r>
+      <w:proofErr w:type="gramEnd"/>
+      <w:r>
+        <w:t xml:space="preserve"> p1 = new Person(</w:t>
       </w:r>
       <w:r>
         <w:t>50</w:t>
@@ -904,8 +1464,13 @@
       </w:r>
     </w:p>
     <w:p>
-      <w:r>
-        <w:t>let p2</w:t>
+      <w:proofErr w:type="gramStart"/>
+      <w:r>
+        <w:t>let</w:t>
+      </w:r>
+      <w:proofErr w:type="gramEnd"/>
+      <w:r>
+        <w:t xml:space="preserve"> p2</w:t>
       </w:r>
       <w:r>
         <w:t xml:space="preserve"> = new Person(</w:t>
@@ -918,8 +1483,13 @@
       </w:r>
     </w:p>
     <w:p>
-      <w:r>
-        <w:t>console.log(p1.fullName);</w:t>
+      <w:proofErr w:type="gramStart"/>
+      <w:r>
+        <w:t>console.log(</w:t>
+      </w:r>
+      <w:proofErr w:type="gramEnd"/>
+      <w:r>
+        <w:t>p1.fullName);</w:t>
       </w:r>
     </w:p>
     <w:p/>
@@ -945,8 +1515,13 @@
       </w:r>
     </w:p>
     <w:p>
-      <w:r>
-        <w:t>let Person = function(age)</w:t>
+      <w:proofErr w:type="gramStart"/>
+      <w:r>
+        <w:t>let</w:t>
+      </w:r>
+      <w:proofErr w:type="gramEnd"/>
+      <w:r>
+        <w:t xml:space="preserve"> Person = function(age)</w:t>
       </w:r>
     </w:p>
     <w:p>
@@ -955,18 +1530,51 @@
       </w:r>
     </w:p>
     <w:p>
-      <w:r>
-        <w:t>this.firstName="John";</w:t>
-      </w:r>
-    </w:p>
-    <w:p>
-      <w:r>
-        <w:t>this. lastName="Doe";</w:t>
-      </w:r>
-    </w:p>
-    <w:p>
-      <w:r>
-        <w:t>this. age=age;</w:t>
+      <w:proofErr w:type="spellStart"/>
+      <w:r>
+        <w:t>this.firstName</w:t>
+      </w:r>
+      <w:proofErr w:type="spellEnd"/>
+      <w:r>
+        <w:t>="John";</w:t>
+      </w:r>
+    </w:p>
+    <w:p>
+      <w:proofErr w:type="gramStart"/>
+      <w:r>
+        <w:t>this</w:t>
+      </w:r>
+      <w:proofErr w:type="gramEnd"/>
+      <w:r>
+        <w:t xml:space="preserve">. </w:t>
+      </w:r>
+      <w:proofErr w:type="spellStart"/>
+      <w:proofErr w:type="gramStart"/>
+      <w:r>
+        <w:t>lastName</w:t>
+      </w:r>
+      <w:proofErr w:type="spellEnd"/>
+      <w:proofErr w:type="gramEnd"/>
+      <w:r>
+        <w:t>="Doe";</w:t>
+      </w:r>
+    </w:p>
+    <w:p>
+      <w:proofErr w:type="gramStart"/>
+      <w:r>
+        <w:t>this</w:t>
+      </w:r>
+      <w:proofErr w:type="gramEnd"/>
+      <w:r>
+        <w:t xml:space="preserve">. </w:t>
+      </w:r>
+      <w:proofErr w:type="gramStart"/>
+      <w:r>
+        <w:t>age=</w:t>
+      </w:r>
+      <w:proofErr w:type="gramEnd"/>
+      <w:r>
+        <w:t>age;</w:t>
       </w:r>
     </w:p>
     <w:p>
@@ -975,6 +1583,7 @@
       </w:r>
     </w:p>
     <w:p>
+      <w:proofErr w:type="spellStart"/>
       <w:r>
         <w:t>Person</w:t>
       </w:r>
@@ -985,12 +1594,40 @@
         <w:t>prototype.</w:t>
       </w:r>
       <w:r>
-        <w:t>fullName = function(){</w:t>
-      </w:r>
-    </w:p>
-    <w:p>
-      <w:r>
-        <w:t xml:space="preserve">        return this.firstName +” ”+ this.lastName;</w:t>
+        <w:t>fullName</w:t>
+      </w:r>
+      <w:proofErr w:type="spellEnd"/>
+      <w:r>
+        <w:t xml:space="preserve"> = </w:t>
+      </w:r>
+      <w:proofErr w:type="gramStart"/>
+      <w:r>
+        <w:t>function(</w:t>
+      </w:r>
+      <w:proofErr w:type="gramEnd"/>
+      <w:r>
+        <w:t>){</w:t>
+      </w:r>
+    </w:p>
+    <w:p>
+      <w:r>
+        <w:t xml:space="preserve">        return </w:t>
+      </w:r>
+      <w:proofErr w:type="spellStart"/>
+      <w:r>
+        <w:t>this.firstName</w:t>
+      </w:r>
+      <w:proofErr w:type="spellEnd"/>
+      <w:r>
+        <w:t xml:space="preserve"> +” ”+ </w:t>
+      </w:r>
+      <w:proofErr w:type="spellStart"/>
+      <w:r>
+        <w:t>this.lastName</w:t>
+      </w:r>
+      <w:proofErr w:type="spellEnd"/>
+      <w:r>
+        <w:t>;</w:t>
       </w:r>
     </w:p>
     <w:p>
@@ -1000,18 +1637,33 @@
     </w:p>
     <w:p/>
     <w:p>
-      <w:r>
-        <w:t>let p1 = new Person(50);</w:t>
-      </w:r>
-    </w:p>
-    <w:p>
-      <w:r>
-        <w:t>let p2 = new Person(40);</w:t>
-      </w:r>
-    </w:p>
-    <w:p>
-      <w:r>
-        <w:t>console.log(p1.fullName);</w:t>
+      <w:proofErr w:type="gramStart"/>
+      <w:r>
+        <w:t>let</w:t>
+      </w:r>
+      <w:proofErr w:type="gramEnd"/>
+      <w:r>
+        <w:t xml:space="preserve"> p1 = new Person(50);</w:t>
+      </w:r>
+    </w:p>
+    <w:p>
+      <w:proofErr w:type="gramStart"/>
+      <w:r>
+        <w:t>let</w:t>
+      </w:r>
+      <w:proofErr w:type="gramEnd"/>
+      <w:r>
+        <w:t xml:space="preserve"> p2 = new Person(40);</w:t>
+      </w:r>
+    </w:p>
+    <w:p>
+      <w:proofErr w:type="gramStart"/>
+      <w:r>
+        <w:t>console.log(</w:t>
+      </w:r>
+      <w:proofErr w:type="gramEnd"/>
+      <w:r>
+        <w:t>p1.fullName);</w:t>
       </w:r>
     </w:p>
     <w:p/>
@@ -1029,8 +1681,13 @@
       </w:r>
     </w:p>
     <w:p>
-      <w:r>
-        <w:t>console.dir(Person);</w:t>
+      <w:proofErr w:type="gramStart"/>
+      <w:r>
+        <w:t>console.dir(</w:t>
+      </w:r>
+      <w:proofErr w:type="gramEnd"/>
+      <w:r>
+        <w:t>Person);</w:t>
       </w:r>
     </w:p>
     <w:p>
@@ -1242,8 +1899,13 @@
       </w:r>
     </w:p>
     <w:p>
-      <w:r>
-        <w:t>let Job = function ()</w:t>
+      <w:proofErr w:type="gramStart"/>
+      <w:r>
+        <w:t>let</w:t>
+      </w:r>
+      <w:proofErr w:type="gramEnd"/>
+      <w:r>
+        <w:t xml:space="preserve"> Job = function ()</w:t>
       </w:r>
     </w:p>
     <w:p>
@@ -1253,7 +1915,15 @@
     </w:p>
     <w:p>
       <w:r>
-        <w:t xml:space="preserve">    this.pays = true;</w:t>
+        <w:t xml:space="preserve">    </w:t>
+      </w:r>
+      <w:proofErr w:type="spellStart"/>
+      <w:r>
+        <w:t>this.pays</w:t>
+      </w:r>
+      <w:proofErr w:type="spellEnd"/>
+      <w:r>
+        <w:t xml:space="preserve"> = true;</w:t>
       </w:r>
     </w:p>
     <w:p>
@@ -1274,9 +1944,19 @@
       </w:r>
     </w:p>
     <w:p>
-      <w:r>
-        <w:t>Job.prototype.print = function()</w:t>
-      </w:r>
+      <w:proofErr w:type="spellStart"/>
+      <w:r>
+        <w:t>Job.prototype.print</w:t>
+      </w:r>
+      <w:proofErr w:type="spellEnd"/>
+      <w:r>
+        <w:t xml:space="preserve"> = </w:t>
+      </w:r>
+      <w:proofErr w:type="gramStart"/>
+      <w:r>
+        <w:t>function()</w:t>
+      </w:r>
+      <w:proofErr w:type="gramEnd"/>
     </w:p>
     <w:p>
       <w:r>
@@ -1285,7 +1965,28 @@
     </w:p>
     <w:p>
       <w:r>
-        <w:t xml:space="preserve">    console.log(this.pays ? 'Please hire me' : 'no thank you');</w:t>
+        <w:t xml:space="preserve">    </w:t>
+      </w:r>
+      <w:proofErr w:type="gramStart"/>
+      <w:r>
+        <w:t>console.log(</w:t>
+      </w:r>
+      <w:proofErr w:type="spellStart"/>
+      <w:proofErr w:type="gramEnd"/>
+      <w:r>
+        <w:t>this.pays</w:t>
+      </w:r>
+      <w:proofErr w:type="spellEnd"/>
+      <w:r>
+        <w:t xml:space="preserve"> ? 'Please hire </w:t>
+      </w:r>
+      <w:proofErr w:type="gramStart"/>
+      <w:r>
+        <w:t>me' :</w:t>
+      </w:r>
+      <w:proofErr w:type="gramEnd"/>
+      <w:r>
+        <w:t xml:space="preserve"> 'no thank you');</w:t>
       </w:r>
     </w:p>
     <w:p>
@@ -1303,8 +2004,29 @@
       </w:r>
     </w:p>
     <w:p>
-      <w:r>
-        <w:t>let TechJob = function(title,pays)</w:t>
+      <w:proofErr w:type="gramStart"/>
+      <w:r>
+        <w:t>let</w:t>
+      </w:r>
+      <w:proofErr w:type="gramEnd"/>
+      <w:r>
+        <w:t xml:space="preserve"> </w:t>
+      </w:r>
+      <w:proofErr w:type="spellStart"/>
+      <w:r>
+        <w:t>TechJob</w:t>
+      </w:r>
+      <w:proofErr w:type="spellEnd"/>
+      <w:r>
+        <w:t xml:space="preserve"> = function(</w:t>
+      </w:r>
+      <w:proofErr w:type="spellStart"/>
+      <w:r>
+        <w:t>title,pays</w:t>
+      </w:r>
+      <w:proofErr w:type="spellEnd"/>
+      <w:r>
+        <w:t>)</w:t>
       </w:r>
     </w:p>
     <w:p>
@@ -1315,18 +2037,45 @@
     <w:p>
       <w:r>
         <w:tab/>
-        <w:t>Job.call(this);</w:t>
-      </w:r>
-    </w:p>
-    <w:p>
-      <w:r>
-        <w:t xml:space="preserve">              this.titile = title;</w:t>
+      </w:r>
+      <w:proofErr w:type="spellStart"/>
+      <w:proofErr w:type="gramStart"/>
+      <w:r>
+        <w:t>Job.call</w:t>
+      </w:r>
+      <w:proofErr w:type="spellEnd"/>
+      <w:r>
+        <w:t>(</w:t>
+      </w:r>
+      <w:proofErr w:type="gramEnd"/>
+      <w:r>
+        <w:t>this);</w:t>
+      </w:r>
+    </w:p>
+    <w:p>
+      <w:r>
+        <w:t xml:space="preserve">              </w:t>
+      </w:r>
+      <w:proofErr w:type="spellStart"/>
+      <w:r>
+        <w:t>this.titile</w:t>
+      </w:r>
+      <w:proofErr w:type="spellEnd"/>
+      <w:r>
+        <w:t xml:space="preserve"> = title;</w:t>
       </w:r>
     </w:p>
     <w:p>
       <w:r>
         <w:tab/>
-        <w:t>this.pays = pays;</w:t>
+      </w:r>
+      <w:proofErr w:type="spellStart"/>
+      <w:r>
+        <w:t>this.pays</w:t>
+      </w:r>
+      <w:proofErr w:type="spellEnd"/>
+      <w:r>
+        <w:t xml:space="preserve"> = pays;</w:t>
       </w:r>
     </w:p>
     <w:p>
@@ -1341,13 +2090,49 @@
       </w:r>
     </w:p>
     <w:p>
-      <w:r>
-        <w:t>TechJob.prototype = Object.create(Job.prototype);</w:t>
-      </w:r>
-    </w:p>
-    <w:p>
-      <w:r>
-        <w:t>TechJob.prototype.constructor = TechJob;</w:t>
+      <w:proofErr w:type="spellStart"/>
+      <w:r>
+        <w:t>TechJob.prototype</w:t>
+      </w:r>
+      <w:proofErr w:type="spellEnd"/>
+      <w:r>
+        <w:t xml:space="preserve"> = </w:t>
+      </w:r>
+      <w:proofErr w:type="spellStart"/>
+      <w:proofErr w:type="gramStart"/>
+      <w:r>
+        <w:t>Object.create</w:t>
+      </w:r>
+      <w:proofErr w:type="spellEnd"/>
+      <w:r>
+        <w:t>(</w:t>
+      </w:r>
+      <w:proofErr w:type="spellStart"/>
+      <w:proofErr w:type="gramEnd"/>
+      <w:r>
+        <w:t>Job.prototype</w:t>
+      </w:r>
+      <w:proofErr w:type="spellEnd"/>
+      <w:r>
+        <w:t>);</w:t>
+      </w:r>
+    </w:p>
+    <w:p>
+      <w:proofErr w:type="spellStart"/>
+      <w:r>
+        <w:t>TechJob.prototype.constructor</w:t>
+      </w:r>
+      <w:proofErr w:type="spellEnd"/>
+      <w:r>
+        <w:t xml:space="preserve"> = </w:t>
+      </w:r>
+      <w:proofErr w:type="spellStart"/>
+      <w:r>
+        <w:t>TechJob</w:t>
+      </w:r>
+      <w:proofErr w:type="spellEnd"/>
+      <w:r>
+        <w:t>;</w:t>
       </w:r>
     </w:p>
     <w:p/>
@@ -1358,9 +2143,19 @@
       </w:r>
     </w:p>
     <w:p>
-      <w:r>
-        <w:t>Job.prototype.print = function()</w:t>
-      </w:r>
+      <w:proofErr w:type="spellStart"/>
+      <w:r>
+        <w:t>Job.prototype.print</w:t>
+      </w:r>
+      <w:proofErr w:type="spellEnd"/>
+      <w:r>
+        <w:t xml:space="preserve"> = </w:t>
+      </w:r>
+      <w:proofErr w:type="gramStart"/>
+      <w:r>
+        <w:t>function()</w:t>
+      </w:r>
+      <w:proofErr w:type="gramEnd"/>
     </w:p>
     <w:p>
       <w:r>
@@ -1369,13 +2164,42 @@
     </w:p>
     <w:p>
       <w:r>
-        <w:t xml:space="preserve">    console.log(this.pays ? '</w:t>
-      </w:r>
-      <w:r>
-        <w:t xml:space="preserve">Great Job. </w:t>
-      </w:r>
-      <w:r>
-        <w:t>Please hire me' : 'N</w:t>
+        <w:t xml:space="preserve">    </w:t>
+      </w:r>
+      <w:proofErr w:type="gramStart"/>
+      <w:r>
+        <w:t>console.log(</w:t>
+      </w:r>
+      <w:proofErr w:type="spellStart"/>
+      <w:proofErr w:type="gramEnd"/>
+      <w:r>
+        <w:t>this.pays</w:t>
+      </w:r>
+      <w:proofErr w:type="spellEnd"/>
+      <w:r>
+        <w:t xml:space="preserve"> ? </w:t>
+      </w:r>
+      <w:proofErr w:type="gramStart"/>
+      <w:r>
+        <w:t>'</w:t>
+      </w:r>
+      <w:r>
+        <w:t>Great Job.</w:t>
+      </w:r>
+      <w:proofErr w:type="gramEnd"/>
+      <w:r>
+        <w:t xml:space="preserve"> </w:t>
+      </w:r>
+      <w:r>
+        <w:t xml:space="preserve">Please hire </w:t>
+      </w:r>
+      <w:proofErr w:type="gramStart"/>
+      <w:r>
+        <w:t>me' :</w:t>
+      </w:r>
+      <w:proofErr w:type="gramEnd"/>
+      <w:r>
+        <w:t xml:space="preserve"> 'N</w:t>
       </w:r>
       <w:r>
         <w:t>o thank you');</w:t>
@@ -1389,16 +2213,34 @@
     <w:p/>
     <w:p>
       <w:r>
-        <w:t>// Adding Method to Master Object</w:t>
+        <w:t xml:space="preserve">// </w:t>
+      </w:r>
+      <w:proofErr w:type="gramStart"/>
+      <w:r>
+        <w:t>Adding</w:t>
+      </w:r>
+      <w:proofErr w:type="gramEnd"/>
+      <w:r>
+        <w:t xml:space="preserve"> Method to Master Object</w:t>
       </w:r>
       <w:r>
         <w:t>’s Prototype</w:t>
       </w:r>
     </w:p>
     <w:p>
-      <w:r>
-        <w:t>Object.prototype.print = function()</w:t>
-      </w:r>
+      <w:proofErr w:type="spellStart"/>
+      <w:r>
+        <w:t>Object.prototype.print</w:t>
+      </w:r>
+      <w:proofErr w:type="spellEnd"/>
+      <w:r>
+        <w:t xml:space="preserve"> = </w:t>
+      </w:r>
+      <w:proofErr w:type="gramStart"/>
+      <w:r>
+        <w:t>function()</w:t>
+      </w:r>
+      <w:proofErr w:type="gramEnd"/>
     </w:p>
     <w:p>
       <w:r>
@@ -1407,7 +2249,15 @@
     </w:p>
     <w:p>
       <w:r>
-        <w:t xml:space="preserve">    console.log("Hi, From Master");</w:t>
+        <w:t xml:space="preserve">    </w:t>
+      </w:r>
+      <w:proofErr w:type="gramStart"/>
+      <w:r>
+        <w:t>console.log(</w:t>
+      </w:r>
+      <w:proofErr w:type="gramEnd"/>
+      <w:r>
+        <w:t>"Hi, From Master");</w:t>
       </w:r>
     </w:p>
     <w:p>
@@ -1417,24 +2267,85 @@
     </w:p>
     <w:p/>
     <w:p>
-      <w:r>
-        <w:t>var softwarePosition = new TechJob('Javascript Programmer', true);</w:t>
-      </w:r>
-    </w:p>
-    <w:p>
-      <w:r>
-        <w:t>var softwarePosition2 = new TechJob('PHP Programmer', false);</w:t>
-      </w:r>
-    </w:p>
-    <w:p/>
-    <w:p>
-      <w:r>
-        <w:t>console.log(softwarePosition.print());</w:t>
-      </w:r>
-    </w:p>
-    <w:p>
-      <w:r>
-        <w:t>console.log(softwarePosition</w:t>
+      <w:proofErr w:type="spellStart"/>
+      <w:proofErr w:type="gramStart"/>
+      <w:r>
+        <w:t>var</w:t>
+      </w:r>
+      <w:proofErr w:type="spellEnd"/>
+      <w:proofErr w:type="gramEnd"/>
+      <w:r>
+        <w:t xml:space="preserve"> </w:t>
+      </w:r>
+      <w:proofErr w:type="spellStart"/>
+      <w:r>
+        <w:t>softwarePosition</w:t>
+      </w:r>
+      <w:proofErr w:type="spellEnd"/>
+      <w:r>
+        <w:t xml:space="preserve"> = new </w:t>
+      </w:r>
+      <w:proofErr w:type="spellStart"/>
+      <w:r>
+        <w:t>TechJob</w:t>
+      </w:r>
+      <w:proofErr w:type="spellEnd"/>
+      <w:r>
+        <w:t>('</w:t>
+      </w:r>
+      <w:proofErr w:type="spellStart"/>
+      <w:r>
+        <w:t>Javascript</w:t>
+      </w:r>
+      <w:proofErr w:type="spellEnd"/>
+      <w:r>
+        <w:t xml:space="preserve"> Programmer', true);</w:t>
+      </w:r>
+    </w:p>
+    <w:p>
+      <w:proofErr w:type="spellStart"/>
+      <w:proofErr w:type="gramStart"/>
+      <w:r>
+        <w:t>var</w:t>
+      </w:r>
+      <w:proofErr w:type="spellEnd"/>
+      <w:proofErr w:type="gramEnd"/>
+      <w:r>
+        <w:t xml:space="preserve"> softwarePosition2 = new </w:t>
+      </w:r>
+      <w:proofErr w:type="spellStart"/>
+      <w:r>
+        <w:t>TechJob</w:t>
+      </w:r>
+      <w:proofErr w:type="spellEnd"/>
+      <w:r>
+        <w:t>('PHP Programmer', false);</w:t>
+      </w:r>
+    </w:p>
+    <w:p/>
+    <w:p>
+      <w:proofErr w:type="gramStart"/>
+      <w:r>
+        <w:t>console.log(</w:t>
+      </w:r>
+      <w:proofErr w:type="spellStart"/>
+      <w:proofErr w:type="gramEnd"/>
+      <w:r>
+        <w:t>softwarePosition.print</w:t>
+      </w:r>
+      <w:proofErr w:type="spellEnd"/>
+      <w:r>
+        <w:t>());</w:t>
+      </w:r>
+    </w:p>
+    <w:p>
+      <w:proofErr w:type="gramStart"/>
+      <w:r>
+        <w:t>console.log(</w:t>
+      </w:r>
+      <w:proofErr w:type="gramEnd"/>
+      <w:r>
+        <w:t>softwarePosition</w:t>
       </w:r>
       <w:r>
         <w:t>2</w:t>
@@ -1470,13 +2381,21 @@
         <w:t>the master or root object. All obj</w:t>
       </w:r>
       <w:r>
-        <w:t>ects in J</w:t>
+        <w:t xml:space="preserve">ects in </w:t>
+      </w:r>
+      <w:proofErr w:type="spellStart"/>
+      <w:r>
+        <w:t>J</w:t>
       </w:r>
       <w:r>
         <w:t>avas</w:t>
       </w:r>
       <w:r>
-        <w:t>cript are created from "Object"</w:t>
+        <w:t>cript</w:t>
+      </w:r>
+      <w:proofErr w:type="spellEnd"/>
+      <w:r>
+        <w:t xml:space="preserve"> are created from "Object"</w:t>
       </w:r>
       <w:r>
         <w:t xml:space="preserve">. </w:t>
@@ -1511,16 +2430,37 @@
         <w:t>When we are calling the print metho</w:t>
       </w:r>
       <w:r>
-        <w:t xml:space="preserve">d using softwarePosition object </w:t>
+        <w:t xml:space="preserve">d using </w:t>
+      </w:r>
+      <w:proofErr w:type="spellStart"/>
+      <w:r>
+        <w:t>softwarePosition</w:t>
+      </w:r>
+      <w:proofErr w:type="spellEnd"/>
+      <w:r>
+        <w:t xml:space="preserve"> object </w:t>
       </w:r>
       <w:r>
         <w:t>it</w:t>
       </w:r>
       <w:r>
-        <w:t xml:space="preserve"> first checkes</w:t>
-      </w:r>
-      <w:r>
-        <w:t xml:space="preserve"> the method of softwarePosition </w:t>
+        <w:t xml:space="preserve"> first </w:t>
+      </w:r>
+      <w:proofErr w:type="spellStart"/>
+      <w:r>
+        <w:t>checkes</w:t>
+      </w:r>
+      <w:proofErr w:type="spellEnd"/>
+      <w:r>
+        <w:t xml:space="preserve"> the method of </w:t>
+      </w:r>
+      <w:proofErr w:type="spellStart"/>
+      <w:r>
+        <w:t>softwarePosition</w:t>
+      </w:r>
+      <w:proofErr w:type="spellEnd"/>
+      <w:r>
+        <w:t xml:space="preserve"> </w:t>
       </w:r>
       <w:r>
         <w:t>is its own or not if not</w:t>
@@ -1541,7 +2481,15 @@
         <w:t xml:space="preserve"> master object </w:t>
       </w:r>
       <w:r>
-        <w:t xml:space="preserve">if not found the method then javascript </w:t>
+        <w:t xml:space="preserve">if not found the method then </w:t>
+      </w:r>
+      <w:proofErr w:type="spellStart"/>
+      <w:r>
+        <w:t>javascript</w:t>
+      </w:r>
+      <w:proofErr w:type="spellEnd"/>
+      <w:r>
+        <w:t xml:space="preserve"> </w:t>
       </w:r>
       <w:r>
         <w:t xml:space="preserve">interpreter will throw </w:t>
@@ -1554,8 +2502,423 @@
       </w:r>
     </w:p>
     <w:p/>
-    <w:p/>
-    <w:p/>
+    <w:p>
+      <w:pPr>
+        <w:jc w:val="center"/>
+      </w:pPr>
+      <w:r>
+        <w:lastRenderedPageBreak/>
+        <w:t>Classes</w:t>
+      </w:r>
+    </w:p>
+    <w:p>
+      <w:pPr>
+        <w:jc w:val="both"/>
+      </w:pPr>
+      <w:r>
+        <w:t>Classes</w:t>
+      </w:r>
+      <w:r>
+        <w:t xml:space="preserve"> are </w:t>
+      </w:r>
+      <w:r>
+        <w:t>higher</w:t>
+      </w:r>
+      <w:r>
+        <w:t xml:space="preserve"> </w:t>
+      </w:r>
+      <w:r>
+        <w:t xml:space="preserve">order </w:t>
+      </w:r>
+      <w:r>
+        <w:t>functions</w:t>
+      </w:r>
+      <w:r>
+        <w:t xml:space="preserve"> and </w:t>
+      </w:r>
+      <w:r>
+        <w:t>class expr</w:t>
+      </w:r>
+      <w:r>
+        <w:t>essions can be named or unnamed</w:t>
+      </w:r>
+      <w:r>
+        <w:t xml:space="preserve"> &amp; </w:t>
+      </w:r>
+      <w:r>
+        <w:t>classes use prototype-based inheritance.</w:t>
+      </w:r>
+      <w:r>
+        <w:t xml:space="preserve"> </w:t>
+      </w:r>
+      <w:r>
+        <w:t>The class declaration creates a new class with a given name using prototype-based inheritance.</w:t>
+      </w:r>
+    </w:p>
+    <w:p>
+      <w:pPr>
+        <w:rPr>
+          <w:rStyle w:val="Strong"/>
+          <w:rFonts w:ascii="Arial" w:hAnsi="Arial" w:cs="Arial"/>
+          <w:color w:val="333333"/>
+          <w:spacing w:val="-1"/>
+          <w:bdr w:val="none" w:sz="0" w:space="0" w:color="auto" w:frame="1"/>
+          <w:shd w:val="clear" w:color="auto" w:fill="FFFFFF"/>
+        </w:rPr>
+      </w:pPr>
+    </w:p>
+    <w:p>
+      <w:pPr>
+        <w:jc w:val="both"/>
+      </w:pPr>
+      <w:r>
+        <w:t>Class Declaration</w:t>
+      </w:r>
+      <w:r>
+        <w:t xml:space="preserve"> Syntax</w:t>
+      </w:r>
+      <w:r>
+        <w:t>:</w:t>
+      </w:r>
+    </w:p>
+    <w:p>
+      <w:pPr>
+        <w:jc w:val="both"/>
+      </w:pPr>
+      <w:proofErr w:type="gramStart"/>
+      <w:r>
+        <w:t>class</w:t>
+      </w:r>
+      <w:proofErr w:type="gramEnd"/>
+      <w:r>
+        <w:t xml:space="preserve"> name [extends] {</w:t>
+      </w:r>
+    </w:p>
+    <w:p>
+      <w:pPr>
+        <w:jc w:val="both"/>
+      </w:pPr>
+      <w:r>
+        <w:t xml:space="preserve"> </w:t>
+      </w:r>
+      <w:r>
+        <w:t xml:space="preserve">    </w:t>
+      </w:r>
+      <w:r>
+        <w:t xml:space="preserve"> // class body</w:t>
+      </w:r>
+    </w:p>
+    <w:p>
+      <w:pPr>
+        <w:jc w:val="both"/>
+      </w:pPr>
+      <w:r>
+        <w:t>}</w:t>
+      </w:r>
+    </w:p>
+    <w:p/>
+    <w:p>
+      <w:pPr>
+        <w:rPr>
+          <w:b/>
+        </w:rPr>
+      </w:pPr>
+      <w:r>
+        <w:rPr>
+          <w:b/>
+        </w:rPr>
+        <w:t>Example of Class Declaration:</w:t>
+      </w:r>
+    </w:p>
+    <w:p>
+      <w:proofErr w:type="gramStart"/>
+      <w:r>
+        <w:t>class</w:t>
+      </w:r>
+      <w:proofErr w:type="gramEnd"/>
+      <w:r>
+        <w:t xml:space="preserve"> Polygon {</w:t>
+      </w:r>
+    </w:p>
+    <w:p>
+      <w:r>
+        <w:t xml:space="preserve">  </w:t>
+      </w:r>
+      <w:r>
+        <w:t xml:space="preserve">    </w:t>
+      </w:r>
+      <w:proofErr w:type="gramStart"/>
+      <w:r>
+        <w:t>constructor(</w:t>
+      </w:r>
+      <w:proofErr w:type="gramEnd"/>
+      <w:r>
+        <w:t>height, width) {</w:t>
+      </w:r>
+    </w:p>
+    <w:p>
+      <w:r>
+        <w:t xml:space="preserve">    </w:t>
+      </w:r>
+      <w:r>
+        <w:t xml:space="preserve">      </w:t>
+      </w:r>
+      <w:proofErr w:type="spellStart"/>
+      <w:r>
+        <w:t>this.area</w:t>
+      </w:r>
+      <w:proofErr w:type="spellEnd"/>
+      <w:r>
+        <w:t xml:space="preserve"> = height * width;</w:t>
+      </w:r>
+    </w:p>
+    <w:p>
+      <w:r>
+        <w:t xml:space="preserve">  </w:t>
+      </w:r>
+      <w:r>
+        <w:t xml:space="preserve">    </w:t>
+      </w:r>
+      <w:r>
+        <w:t>}</w:t>
+      </w:r>
+    </w:p>
+    <w:p>
+      <w:r>
+        <w:t>}</w:t>
+      </w:r>
+    </w:p>
+    <w:p>
+      <w:proofErr w:type="gramStart"/>
+      <w:r>
+        <w:t>console.log(</w:t>
+      </w:r>
+      <w:proofErr w:type="gramEnd"/>
+      <w:r>
+        <w:t>new Polygon(4,3).area);</w:t>
+      </w:r>
+    </w:p>
+    <w:p>
+      <w:r>
+        <w:t>// expected output: 12</w:t>
+      </w:r>
+    </w:p>
+    <w:p/>
+    <w:p>
+      <w:pPr>
+        <w:rPr>
+          <w:b/>
+        </w:rPr>
+      </w:pPr>
+      <w:r>
+        <w:rPr>
+          <w:b/>
+        </w:rPr>
+        <w:t>Class Expression</w:t>
+      </w:r>
+      <w:r>
+        <w:rPr>
+          <w:b/>
+        </w:rPr>
+        <w:t xml:space="preserve"> </w:t>
+      </w:r>
+      <w:r>
+        <w:rPr>
+          <w:b/>
+        </w:rPr>
+        <w:t>Syntax</w:t>
+      </w:r>
+      <w:r>
+        <w:rPr>
+          <w:b/>
+        </w:rPr>
+        <w:t>:</w:t>
+      </w:r>
+    </w:p>
+    <w:p>
+      <w:proofErr w:type="spellStart"/>
+      <w:proofErr w:type="gramStart"/>
+      <w:r>
+        <w:t>var</w:t>
+      </w:r>
+      <w:proofErr w:type="spellEnd"/>
+      <w:proofErr w:type="gramEnd"/>
+      <w:r>
+        <w:t xml:space="preserve"> </w:t>
+      </w:r>
+      <w:proofErr w:type="spellStart"/>
+      <w:r>
+        <w:t>MyClass</w:t>
+      </w:r>
+      <w:proofErr w:type="spellEnd"/>
+      <w:r>
+        <w:t xml:space="preserve"> = class [</w:t>
+      </w:r>
+      <w:proofErr w:type="spellStart"/>
+      <w:r>
+        <w:t>className</w:t>
+      </w:r>
+      <w:proofErr w:type="spellEnd"/>
+      <w:r>
+        <w:t>] [extends] {</w:t>
+      </w:r>
+    </w:p>
+    <w:p>
+      <w:r>
+        <w:t xml:space="preserve">  // class body</w:t>
+      </w:r>
+    </w:p>
+    <w:p>
+      <w:r>
+        <w:t>};</w:t>
+      </w:r>
+    </w:p>
+    <w:p>
+      <w:pPr>
+        <w:rPr>
+          <w:b/>
+        </w:rPr>
+      </w:pPr>
+      <w:r>
+        <w:rPr>
+          <w:b/>
+        </w:rPr>
+        <w:t>Example of Class Expression:</w:t>
+      </w:r>
+    </w:p>
+    <w:p>
+      <w:proofErr w:type="spellStart"/>
+      <w:proofErr w:type="gramStart"/>
+      <w:r>
+        <w:t>var</w:t>
+      </w:r>
+      <w:proofErr w:type="spellEnd"/>
+      <w:proofErr w:type="gramEnd"/>
+      <w:r>
+        <w:t xml:space="preserve"> Rectangle = class {</w:t>
+      </w:r>
+    </w:p>
+    <w:p>
+      <w:r>
+        <w:t xml:space="preserve">  </w:t>
+      </w:r>
+      <w:r>
+        <w:t xml:space="preserve">    </w:t>
+      </w:r>
+      <w:proofErr w:type="gramStart"/>
+      <w:r>
+        <w:t>constructor(</w:t>
+      </w:r>
+      <w:proofErr w:type="gramEnd"/>
+      <w:r>
+        <w:t>height, width) {</w:t>
+      </w:r>
+    </w:p>
+    <w:p>
+      <w:r>
+        <w:lastRenderedPageBreak/>
+        <w:t xml:space="preserve">    </w:t>
+      </w:r>
+      <w:r>
+        <w:t xml:space="preserve">         </w:t>
+      </w:r>
+      <w:proofErr w:type="spellStart"/>
+      <w:r>
+        <w:t>this.height</w:t>
+      </w:r>
+      <w:proofErr w:type="spellEnd"/>
+      <w:r>
+        <w:t xml:space="preserve"> = height;</w:t>
+      </w:r>
+    </w:p>
+    <w:p>
+      <w:r>
+        <w:t xml:space="preserve">    </w:t>
+      </w:r>
+      <w:r>
+        <w:t xml:space="preserve">         </w:t>
+      </w:r>
+      <w:proofErr w:type="spellStart"/>
+      <w:r>
+        <w:t>this.width</w:t>
+      </w:r>
+      <w:proofErr w:type="spellEnd"/>
+      <w:r>
+        <w:t xml:space="preserve"> = width;</w:t>
+      </w:r>
+    </w:p>
+    <w:p>
+      <w:r>
+        <w:t xml:space="preserve">  }</w:t>
+      </w:r>
+    </w:p>
+    <w:p>
+      <w:r>
+        <w:t xml:space="preserve">  </w:t>
+      </w:r>
+      <w:proofErr w:type="gramStart"/>
+      <w:r>
+        <w:t>area(</w:t>
+      </w:r>
+      <w:proofErr w:type="gramEnd"/>
+      <w:r>
+        <w:t>) {</w:t>
+      </w:r>
+    </w:p>
+    <w:p>
+      <w:r>
+        <w:t xml:space="preserve">    </w:t>
+      </w:r>
+      <w:proofErr w:type="gramStart"/>
+      <w:r>
+        <w:t>return</w:t>
+      </w:r>
+      <w:proofErr w:type="gramEnd"/>
+      <w:r>
+        <w:t xml:space="preserve"> </w:t>
+      </w:r>
+      <w:proofErr w:type="spellStart"/>
+      <w:r>
+        <w:t>this.height</w:t>
+      </w:r>
+      <w:proofErr w:type="spellEnd"/>
+      <w:r>
+        <w:t xml:space="preserve"> * </w:t>
+      </w:r>
+      <w:proofErr w:type="spellStart"/>
+      <w:r>
+        <w:t>this.width</w:t>
+      </w:r>
+      <w:proofErr w:type="spellEnd"/>
+      <w:r>
+        <w:t>;</w:t>
+      </w:r>
+    </w:p>
+    <w:p>
+      <w:r>
+        <w:t xml:space="preserve">  }</w:t>
+      </w:r>
+    </w:p>
+    <w:p>
+      <w:r>
+        <w:t>}</w:t>
+      </w:r>
+    </w:p>
+    <w:p>
+      <w:proofErr w:type="gramStart"/>
+      <w:r>
+        <w:t>console.log(</w:t>
+      </w:r>
+      <w:proofErr w:type="gramEnd"/>
+      <w:r>
+        <w:t>new Rectangle(5,8).area());</w:t>
+      </w:r>
+    </w:p>
+    <w:p>
+      <w:r>
+        <w:t>// expected output: 40</w:t>
+      </w:r>
+    </w:p>
     <w:p/>
     <w:p/>
     <w:p/>
@@ -1897,6 +3260,17 @@
       <w:contextualSpacing/>
     </w:pPr>
   </w:style>
+  <w:style w:type="character" w:styleId="Strong">
+    <w:name w:val="Strong"/>
+    <w:basedOn w:val="DefaultParagraphFont"/>
+    <w:uiPriority w:val="22"/>
+    <w:qFormat/>
+    <w:rsid w:val="00C22012"/>
+    <w:rPr>
+      <w:b/>
+      <w:bCs/>
+    </w:rPr>
+  </w:style>
 </w:styles>
 </file>
 

</xml_diff>